<commit_message>
make changes for ingestion completion
</commit_message>
<xml_diff>
--- a/Project Flow.docx
+++ b/Project Flow.docx
@@ -4,57 +4,124 @@
   <w:body>
     <w:p>
       <w:pPr>
-        <w:rPr>
-          <w:lang w:val="en-US"/>
-        </w:rPr>
-      </w:pPr>
-      <w:r>
-        <w:rPr>
-          <w:lang w:val="en-US"/>
-        </w:rPr>
-        <w:t>5</w:t>
-      </w:r>
-      <w:r>
+        <w:jc w:val="center"/>
+        <w:rPr>
+          <w:b/>
+          <w:bCs/>
+          <w:sz w:val="36"/>
+          <w:szCs w:val="36"/>
+          <w:lang w:val="en-US"/>
+        </w:rPr>
+      </w:pPr>
+      <w:r>
+        <w:rPr>
+          <w:b/>
+          <w:bCs/>
+          <w:sz w:val="36"/>
+          <w:szCs w:val="36"/>
+          <w:lang w:val="en-US"/>
+        </w:rPr>
+        <w:t>E2E</w:t>
+      </w:r>
+      <w:r>
+        <w:rPr>
+          <w:b/>
+          <w:bCs/>
+          <w:sz w:val="36"/>
+          <w:szCs w:val="36"/>
+          <w:lang w:val="en-US"/>
+        </w:rPr>
+        <w:t xml:space="preserve"> Machine Learning Project using GIThub Actions(CI/CD), Flask for UI, Docker to Containerize, Amazon EC2 for Deployment in Cloud with   ECR for Private Container Registry to move our Docker File</w:t>
+      </w:r>
+      <w:r>
+        <w:rPr>
+          <w:b/>
+          <w:bCs/>
+          <w:sz w:val="36"/>
+          <w:szCs w:val="36"/>
+          <w:lang w:val="en-US"/>
+        </w:rPr>
+        <w:t xml:space="preserve">        </w:t>
+      </w:r>
+      <w:r>
+        <w:rPr>
+          <w:b/>
+          <w:bCs/>
+          <w:sz w:val="36"/>
+          <w:szCs w:val="36"/>
+          <w:lang w:val="en-US"/>
+        </w:rPr>
+        <w:t xml:space="preserve">MLFLow tool using </w:t>
+      </w:r>
+      <w:r>
+        <w:rPr>
+          <w:b/>
+          <w:bCs/>
+          <w:sz w:val="36"/>
+          <w:szCs w:val="36"/>
+          <w:lang w:val="en-US"/>
+        </w:rPr>
+        <w:t>D</w:t>
+      </w:r>
+      <w:r>
+        <w:rPr>
+          <w:b/>
+          <w:bCs/>
+          <w:sz w:val="36"/>
+          <w:szCs w:val="36"/>
+          <w:lang w:val="en-US"/>
+        </w:rPr>
+        <w:t>agshub for Model evaluation</w:t>
+      </w:r>
+      <w:r>
+        <w:rPr>
+          <w:b/>
+          <w:bCs/>
+          <w:sz w:val="36"/>
+          <w:szCs w:val="36"/>
+          <w:lang w:val="en-US"/>
+        </w:rPr>
+        <w:t xml:space="preserve"> &amp;</w:t>
+      </w:r>
+      <w:r>
+        <w:rPr>
+          <w:b/>
+          <w:bCs/>
+          <w:sz w:val="36"/>
+          <w:szCs w:val="36"/>
+          <w:lang w:val="en-US"/>
+        </w:rPr>
+        <w:t xml:space="preserve"> Experiments </w:t>
+      </w:r>
+    </w:p>
+    <w:p>
+      <w:pPr>
         <w:rPr>
           <w:sz w:val="28"/>
           <w:szCs w:val="28"/>
           <w:lang w:val="en-US"/>
         </w:rPr>
-        <w:t>)</w:t>
-      </w:r>
-      <w:r>
-        <w:rPr>
-          <w:b/>
-          <w:bCs/>
-          <w:sz w:val="28"/>
-          <w:szCs w:val="28"/>
-          <w:lang w:val="en-US"/>
-        </w:rPr>
-        <w:t>Setup.py</w:t>
-      </w:r>
-      <w:r>
-        <w:rPr>
-          <w:sz w:val="28"/>
-          <w:szCs w:val="28"/>
-          <w:lang w:val="en-US"/>
-        </w:rPr>
-        <w:t xml:space="preserve"> - </w:t>
-      </w:r>
-      <w:r>
-        <w:rPr>
-          <w:sz w:val="28"/>
-          <w:szCs w:val="28"/>
-          <w:lang w:val="en-US"/>
-        </w:rPr>
-        <w:t xml:space="preserve">Before running requirement.txt, </w:t>
-      </w:r>
-      <w:r>
-        <w:rPr>
-          <w:sz w:val="28"/>
-          <w:szCs w:val="28"/>
-          <w:lang w:val="en-US"/>
-        </w:rPr>
-        <w:t>run setup.py to make all source folder as local packages using __init__.py constructor</w:t>
+      </w:pPr>
+    </w:p>
+    <w:p>
+      <w:pPr>
+        <w:rPr>
+          <w:b/>
+          <w:bCs/>
+          <w:sz w:val="20"/>
+          <w:szCs w:val="20"/>
+          <w:lang w:val="en-US"/>
+        </w:rPr>
+      </w:pPr>
+      <w:r>
+        <w:rPr>
+          <w:b/>
+          <w:bCs/>
+          <w:sz w:val="20"/>
+          <w:szCs w:val="20"/>
+          <w:lang w:val="en-US"/>
+        </w:rPr>
+        <w:t>Template.py file to create folders and files for our project</w:t>
       </w:r>
     </w:p>
     <w:p>
@@ -68,96 +135,10 @@
           <w:noProof/>
         </w:rPr>
         <w:drawing>
-          <wp:inline distT="0" distB="0" distL="0" distR="0" wp14:anchorId="568BBE73" wp14:editId="0F4E4FB6">
-            <wp:extent cx="6734175" cy="4067175"/>
-            <wp:effectExtent l="0" t="0" r="9525" b="9525"/>
-            <wp:docPr id="1" name="Picture 1"/>
-            <wp:cNvGraphicFramePr>
-              <a:graphicFrameLocks xmlns:a="http://schemas.openxmlformats.org/drawingml/2006/main" noChangeAspect="1"/>
-            </wp:cNvGraphicFramePr>
-            <a:graphic xmlns:a="http://schemas.openxmlformats.org/drawingml/2006/main">
-              <a:graphicData uri="http://schemas.openxmlformats.org/drawingml/2006/picture">
-                <pic:pic xmlns:pic="http://schemas.openxmlformats.org/drawingml/2006/picture">
-                  <pic:nvPicPr>
-                    <pic:cNvPr id="1" name=""/>
-                    <pic:cNvPicPr/>
-                  </pic:nvPicPr>
-                  <pic:blipFill>
-                    <a:blip r:embed="rId4"/>
-                    <a:stretch>
-                      <a:fillRect/>
-                    </a:stretch>
-                  </pic:blipFill>
-                  <pic:spPr>
-                    <a:xfrm>
-                      <a:off x="0" y="0"/>
-                      <a:ext cx="6734175" cy="4067175"/>
-                    </a:xfrm>
-                    <a:prstGeom prst="rect">
-                      <a:avLst/>
-                    </a:prstGeom>
-                  </pic:spPr>
-                </pic:pic>
-              </a:graphicData>
-            </a:graphic>
-          </wp:inline>
-        </w:drawing>
-      </w:r>
-    </w:p>
-    <w:p>
-      <w:pPr>
-        <w:rPr>
-          <w:lang w:val="en-US"/>
-        </w:rPr>
-      </w:pPr>
-      <w:r>
-        <w:rPr>
-          <w:lang w:val="en-US"/>
-        </w:rPr>
-        <w:t>6</w:t>
-      </w:r>
-      <w:r>
-        <w:rPr>
-          <w:sz w:val="28"/>
-          <w:szCs w:val="28"/>
-          <w:lang w:val="en-US"/>
-        </w:rPr>
-        <w:t xml:space="preserve">) </w:t>
-      </w:r>
-      <w:r>
-        <w:rPr>
-          <w:b/>
-          <w:bCs/>
-          <w:sz w:val="28"/>
-          <w:szCs w:val="28"/>
-          <w:lang w:val="en-US"/>
-        </w:rPr>
-        <w:t>Logger file</w:t>
-      </w:r>
-      <w:r>
-        <w:rPr>
-          <w:sz w:val="28"/>
-          <w:szCs w:val="28"/>
-          <w:lang w:val="en-US"/>
-        </w:rPr>
-        <w:t xml:space="preserve"> – Create customer logger with below mentioned code to generate log in log folder and at terminal.</w:t>
-      </w:r>
-    </w:p>
-    <w:p>
-      <w:pPr>
-        <w:rPr>
-          <w:lang w:val="en-US"/>
-        </w:rPr>
-      </w:pPr>
-      <w:r>
-        <w:rPr>
-          <w:noProof/>
-        </w:rPr>
-        <w:drawing>
-          <wp:inline distT="0" distB="0" distL="0" distR="0" wp14:anchorId="13261B74" wp14:editId="0C9B84A4">
-            <wp:extent cx="6645910" cy="4371975"/>
-            <wp:effectExtent l="0" t="0" r="2540" b="9525"/>
-            <wp:docPr id="2" name="Picture 2"/>
+          <wp:inline distT="0" distB="0" distL="0" distR="0" wp14:anchorId="3CFEBE8F" wp14:editId="0D2759D8">
+            <wp:extent cx="6645413" cy="7362825"/>
+            <wp:effectExtent l="0" t="0" r="3175" b="0"/>
+            <wp:docPr id="12" name="Picture 12"/>
             <wp:cNvGraphicFramePr>
               <a:graphicFrameLocks xmlns:a="http://schemas.openxmlformats.org/drawingml/2006/main" noChangeAspect="1"/>
             </wp:cNvGraphicFramePr>
@@ -177,6 +158,195 @@
                   <pic:spPr>
                     <a:xfrm>
                       <a:off x="0" y="0"/>
+                      <a:ext cx="6649636" cy="7367504"/>
+                    </a:xfrm>
+                    <a:prstGeom prst="rect">
+                      <a:avLst/>
+                    </a:prstGeom>
+                  </pic:spPr>
+                </pic:pic>
+              </a:graphicData>
+            </a:graphic>
+          </wp:inline>
+        </w:drawing>
+      </w:r>
+    </w:p>
+    <w:p>
+      <w:pPr>
+        <w:rPr>
+          <w:lang w:val="en-US"/>
+        </w:rPr>
+      </w:pPr>
+      <w:r>
+        <w:rPr>
+          <w:lang w:val="en-US"/>
+        </w:rPr>
+        <w:lastRenderedPageBreak/>
+        <w:t>5</w:t>
+      </w:r>
+      <w:r>
+        <w:rPr>
+          <w:sz w:val="28"/>
+          <w:szCs w:val="28"/>
+          <w:lang w:val="en-US"/>
+        </w:rPr>
+        <w:t>)</w:t>
+      </w:r>
+      <w:r>
+        <w:rPr>
+          <w:b/>
+          <w:bCs/>
+          <w:sz w:val="28"/>
+          <w:szCs w:val="28"/>
+          <w:lang w:val="en-US"/>
+        </w:rPr>
+        <w:t>Setup.py</w:t>
+      </w:r>
+      <w:r>
+        <w:rPr>
+          <w:sz w:val="28"/>
+          <w:szCs w:val="28"/>
+          <w:lang w:val="en-US"/>
+        </w:rPr>
+        <w:t xml:space="preserve"> - </w:t>
+      </w:r>
+      <w:r>
+        <w:rPr>
+          <w:sz w:val="28"/>
+          <w:szCs w:val="28"/>
+          <w:lang w:val="en-US"/>
+        </w:rPr>
+        <w:t xml:space="preserve">Before running requirement.txt, </w:t>
+      </w:r>
+      <w:r>
+        <w:rPr>
+          <w:sz w:val="28"/>
+          <w:szCs w:val="28"/>
+          <w:lang w:val="en-US"/>
+        </w:rPr>
+        <w:t>run setup.py to make all source folder as local packages using __init__.py constructor</w:t>
+      </w:r>
+    </w:p>
+    <w:p>
+      <w:pPr>
+        <w:rPr>
+          <w:lang w:val="en-US"/>
+        </w:rPr>
+      </w:pPr>
+      <w:r>
+        <w:rPr>
+          <w:noProof/>
+        </w:rPr>
+        <w:drawing>
+          <wp:inline distT="0" distB="0" distL="0" distR="0" wp14:anchorId="568BBE73" wp14:editId="0F4E4FB6">
+            <wp:extent cx="6734175" cy="4067175"/>
+            <wp:effectExtent l="0" t="0" r="9525" b="9525"/>
+            <wp:docPr id="1" name="Picture 1"/>
+            <wp:cNvGraphicFramePr>
+              <a:graphicFrameLocks xmlns:a="http://schemas.openxmlformats.org/drawingml/2006/main" noChangeAspect="1"/>
+            </wp:cNvGraphicFramePr>
+            <a:graphic xmlns:a="http://schemas.openxmlformats.org/drawingml/2006/main">
+              <a:graphicData uri="http://schemas.openxmlformats.org/drawingml/2006/picture">
+                <pic:pic xmlns:pic="http://schemas.openxmlformats.org/drawingml/2006/picture">
+                  <pic:nvPicPr>
+                    <pic:cNvPr id="1" name=""/>
+                    <pic:cNvPicPr/>
+                  </pic:nvPicPr>
+                  <pic:blipFill>
+                    <a:blip r:embed="rId6"/>
+                    <a:stretch>
+                      <a:fillRect/>
+                    </a:stretch>
+                  </pic:blipFill>
+                  <pic:spPr>
+                    <a:xfrm>
+                      <a:off x="0" y="0"/>
+                      <a:ext cx="6734175" cy="4067175"/>
+                    </a:xfrm>
+                    <a:prstGeom prst="rect">
+                      <a:avLst/>
+                    </a:prstGeom>
+                  </pic:spPr>
+                </pic:pic>
+              </a:graphicData>
+            </a:graphic>
+          </wp:inline>
+        </w:drawing>
+      </w:r>
+    </w:p>
+    <w:p>
+      <w:pPr>
+        <w:rPr>
+          <w:lang w:val="en-US"/>
+        </w:rPr>
+      </w:pPr>
+      <w:r>
+        <w:rPr>
+          <w:lang w:val="en-US"/>
+        </w:rPr>
+        <w:t>6</w:t>
+      </w:r>
+      <w:r>
+        <w:rPr>
+          <w:sz w:val="28"/>
+          <w:szCs w:val="28"/>
+          <w:lang w:val="en-US"/>
+        </w:rPr>
+        <w:t xml:space="preserve">) </w:t>
+      </w:r>
+      <w:r>
+        <w:rPr>
+          <w:b/>
+          <w:bCs/>
+          <w:sz w:val="28"/>
+          <w:szCs w:val="28"/>
+          <w:lang w:val="en-US"/>
+        </w:rPr>
+        <w:t>Logger file</w:t>
+      </w:r>
+      <w:r>
+        <w:rPr>
+          <w:sz w:val="28"/>
+          <w:szCs w:val="28"/>
+          <w:lang w:val="en-US"/>
+        </w:rPr>
+        <w:t xml:space="preserve"> – Create customer logger with below mentioned code to generate log in log folder and at terminal.</w:t>
+      </w:r>
+    </w:p>
+    <w:p>
+      <w:pPr>
+        <w:rPr>
+          <w:lang w:val="en-US"/>
+        </w:rPr>
+      </w:pPr>
+      <w:r>
+        <w:rPr>
+          <w:noProof/>
+        </w:rPr>
+        <w:drawing>
+          <wp:inline distT="0" distB="0" distL="0" distR="0" wp14:anchorId="13261B74" wp14:editId="0C9B84A4">
+            <wp:extent cx="6645910" cy="4371975"/>
+            <wp:effectExtent l="0" t="0" r="2540" b="9525"/>
+            <wp:docPr id="2" name="Picture 2"/>
+            <wp:cNvGraphicFramePr>
+              <a:graphicFrameLocks xmlns:a="http://schemas.openxmlformats.org/drawingml/2006/main" noChangeAspect="1"/>
+            </wp:cNvGraphicFramePr>
+            <a:graphic xmlns:a="http://schemas.openxmlformats.org/drawingml/2006/main">
+              <a:graphicData uri="http://schemas.openxmlformats.org/drawingml/2006/picture">
+                <pic:pic xmlns:pic="http://schemas.openxmlformats.org/drawingml/2006/picture">
+                  <pic:nvPicPr>
+                    <pic:cNvPr id="1" name=""/>
+                    <pic:cNvPicPr/>
+                  </pic:nvPicPr>
+                  <pic:blipFill>
+                    <a:blip r:embed="rId7"/>
+                    <a:stretch>
+                      <a:fillRect/>
+                    </a:stretch>
+                  </pic:blipFill>
+                  <pic:spPr>
+                    <a:xfrm>
+                      <a:off x="0" y="0"/>
                       <a:ext cx="6645910" cy="4371975"/>
                     </a:xfrm>
                     <a:prstGeom prst="rect">
@@ -221,7 +391,14 @@
         <w:rPr>
           <w:lang w:val="en-US"/>
         </w:rPr>
-        <w:t xml:space="preserve"> Always require in Modular Coding style. Here we have functions</w:t>
+        <w:t xml:space="preserve"> Always require in Modular Coding style. Here we have </w:t>
+      </w:r>
+      <w:proofErr w:type="gramStart"/>
+      <w:r>
+        <w:rPr>
+          <w:lang w:val="en-US"/>
+        </w:rPr>
+        <w:t>functions</w:t>
       </w:r>
       <w:r>
         <w:rPr>
@@ -233,7 +410,14 @@
         <w:rPr>
           <w:lang w:val="en-US"/>
         </w:rPr>
-        <w:t xml:space="preserve"> a) Reading Yaml File b) Creating Directories like artificats, dataingestion, datavalidation, modelcreation </w:t>
+        <w:t xml:space="preserve"> a</w:t>
+      </w:r>
+      <w:proofErr w:type="gramEnd"/>
+      <w:r>
+        <w:rPr>
+          <w:lang w:val="en-US"/>
+        </w:rPr>
+        <w:t xml:space="preserve">) Reading Yaml File b) Creating Directories like artificats, dataingestion, datavalidation, modelcreation </w:t>
       </w:r>
       <w:r>
         <w:rPr>
@@ -317,7 +501,21 @@
         <w:rPr>
           <w:lang w:val="en-US"/>
         </w:rPr>
-        <w:t>. Kinldy refer code as we are using decorators like @ensure_annotations and other functions like box.Exceptions and ConfigBox functionality in detail</w:t>
+        <w:t xml:space="preserve">. Kinldy refer code as we are using decorators like @ensure_annotations and other functions like </w:t>
+      </w:r>
+      <w:proofErr w:type="gramStart"/>
+      <w:r>
+        <w:rPr>
+          <w:lang w:val="en-US"/>
+        </w:rPr>
+        <w:t>box.Exceptions</w:t>
+      </w:r>
+      <w:proofErr w:type="gramEnd"/>
+      <w:r>
+        <w:rPr>
+          <w:lang w:val="en-US"/>
+        </w:rPr>
+        <w:t xml:space="preserve"> and ConfigBox functionality in detail</w:t>
       </w:r>
       <w:r>
         <w:rPr>
@@ -334,9 +532,29 @@
       </w:pPr>
       <w:r>
         <w:rPr>
-          <w:lang w:val="en-US"/>
-        </w:rPr>
-        <w:t>8) WorkFlow: Below is the process and usage of various file and folders to initiate the workflow by following modular level and object oriented programming concepts. Please see below details</w:t>
+          <w:b/>
+          <w:bCs/>
+          <w:lang w:val="en-US"/>
+        </w:rPr>
+        <w:t>8) WorkFlow:</w:t>
+      </w:r>
+      <w:r>
+        <w:rPr>
+          <w:lang w:val="en-US"/>
+        </w:rPr>
+        <w:t xml:space="preserve"> Below is the process and usage of various file and folders to initiate the workflow by following modular level and </w:t>
+      </w:r>
+      <w:r>
+        <w:rPr>
+          <w:lang w:val="en-US"/>
+        </w:rPr>
+        <w:t>object-oriented</w:t>
+      </w:r>
+      <w:r>
+        <w:rPr>
+          <w:lang w:val="en-US"/>
+        </w:rPr>
+        <w:t xml:space="preserve"> programming concepts. Please see below details</w:t>
       </w:r>
     </w:p>
     <w:p>
@@ -346,8 +564,8 @@
         <w:rPr>
           <w:rFonts w:ascii="Consolas" w:eastAsia="Times New Roman" w:hAnsi="Consolas" w:cs="Times New Roman"/>
           <w:color w:val="CCCCCC"/>
-          <w:sz w:val="21"/>
-          <w:szCs w:val="21"/>
+          <w:sz w:val="18"/>
+          <w:szCs w:val="18"/>
           <w:lang w:eastAsia="en-IN"/>
         </w:rPr>
       </w:pPr>
@@ -359,24 +577,46 @@
           <w:szCs w:val="21"/>
           <w:lang w:eastAsia="en-IN"/>
         </w:rPr>
-        <w:t>1.</w:t>
-      </w:r>
-      <w:r>
-        <w:rPr>
-          <w:rFonts w:ascii="Consolas" w:eastAsia="Times New Roman" w:hAnsi="Consolas" w:cs="Times New Roman"/>
-          <w:color w:val="CCCCCC"/>
-          <w:sz w:val="21"/>
-          <w:szCs w:val="21"/>
-          <w:lang w:eastAsia="en-IN"/>
-        </w:rPr>
-        <w:t xml:space="preserve"> Update config.yaml</w:t>
-      </w:r>
-      <w:r>
-        <w:rPr>
-          <w:rFonts w:ascii="Consolas" w:eastAsia="Times New Roman" w:hAnsi="Consolas" w:cs="Times New Roman"/>
-          <w:color w:val="CCCCCC"/>
-          <w:sz w:val="21"/>
-          <w:szCs w:val="21"/>
+        <w:t>1</w:t>
+      </w:r>
+      <w:r>
+        <w:rPr>
+          <w:rFonts w:ascii="Consolas" w:eastAsia="Times New Roman" w:hAnsi="Consolas" w:cs="Times New Roman"/>
+          <w:color w:val="6796E6"/>
+          <w:sz w:val="18"/>
+          <w:szCs w:val="18"/>
+          <w:lang w:eastAsia="en-IN"/>
+        </w:rPr>
+        <w:t>.</w:t>
+      </w:r>
+      <w:r>
+        <w:rPr>
+          <w:rFonts w:ascii="Consolas" w:eastAsia="Times New Roman" w:hAnsi="Consolas" w:cs="Times New Roman"/>
+          <w:color w:val="CCCCCC"/>
+          <w:sz w:val="18"/>
+          <w:szCs w:val="18"/>
+          <w:lang w:eastAsia="en-IN"/>
+        </w:rPr>
+        <w:t xml:space="preserve"> Update </w:t>
+      </w:r>
+      <w:proofErr w:type="gramStart"/>
+      <w:r>
+        <w:rPr>
+          <w:rFonts w:ascii="Consolas" w:eastAsia="Times New Roman" w:hAnsi="Consolas" w:cs="Times New Roman"/>
+          <w:color w:val="CCCCCC"/>
+          <w:sz w:val="18"/>
+          <w:szCs w:val="18"/>
+          <w:lang w:eastAsia="en-IN"/>
+        </w:rPr>
+        <w:t>config.yaml</w:t>
+      </w:r>
+      <w:proofErr w:type="gramEnd"/>
+      <w:r>
+        <w:rPr>
+          <w:rFonts w:ascii="Consolas" w:eastAsia="Times New Roman" w:hAnsi="Consolas" w:cs="Times New Roman"/>
+          <w:color w:val="CCCCCC"/>
+          <w:sz w:val="18"/>
+          <w:szCs w:val="18"/>
           <w:lang w:eastAsia="en-IN"/>
         </w:rPr>
         <w:t xml:space="preserve">  # </w:t>
@@ -385,8 +625,8 @@
         <w:rPr>
           <w:rFonts w:ascii="Consolas" w:eastAsia="Times New Roman" w:hAnsi="Consolas" w:cs="Times New Roman"/>
           <w:color w:val="CCCCCC"/>
-          <w:sz w:val="21"/>
-          <w:szCs w:val="21"/>
+          <w:sz w:val="18"/>
+          <w:szCs w:val="18"/>
           <w:lang w:eastAsia="en-IN"/>
         </w:rPr>
         <w:t xml:space="preserve">Used to make all configuration </w:t>
@@ -395,8 +635,8 @@
         <w:rPr>
           <w:rFonts w:ascii="Consolas" w:eastAsia="Times New Roman" w:hAnsi="Consolas" w:cs="Times New Roman"/>
           <w:color w:val="CCCCCC"/>
-          <w:sz w:val="21"/>
-          <w:szCs w:val="21"/>
+          <w:sz w:val="18"/>
+          <w:szCs w:val="18"/>
           <w:lang w:eastAsia="en-IN"/>
         </w:rPr>
         <w:t>oof our file</w:t>
@@ -405,8 +645,8 @@
         <w:rPr>
           <w:rFonts w:ascii="Consolas" w:eastAsia="Times New Roman" w:hAnsi="Consolas" w:cs="Times New Roman"/>
           <w:color w:val="CCCCCC"/>
-          <w:sz w:val="21"/>
-          <w:szCs w:val="21"/>
+          <w:sz w:val="18"/>
+          <w:szCs w:val="18"/>
           <w:lang w:eastAsia="en-IN"/>
         </w:rPr>
         <w:t xml:space="preserve"> </w:t>
@@ -419,8 +659,8 @@
         <w:rPr>
           <w:rFonts w:ascii="Consolas" w:eastAsia="Times New Roman" w:hAnsi="Consolas" w:cs="Times New Roman"/>
           <w:color w:val="CCCCCC"/>
-          <w:sz w:val="21"/>
-          <w:szCs w:val="21"/>
+          <w:sz w:val="18"/>
+          <w:szCs w:val="18"/>
           <w:lang w:eastAsia="en-IN"/>
         </w:rPr>
       </w:pPr>
@@ -428,8 +668,8 @@
         <w:rPr>
           <w:rFonts w:ascii="Consolas" w:eastAsia="Times New Roman" w:hAnsi="Consolas" w:cs="Times New Roman"/>
           <w:color w:val="6796E6"/>
-          <w:sz w:val="21"/>
-          <w:szCs w:val="21"/>
+          <w:sz w:val="18"/>
+          <w:szCs w:val="18"/>
           <w:lang w:eastAsia="en-IN"/>
         </w:rPr>
         <w:t>2.</w:t>
@@ -438,18 +678,30 @@
         <w:rPr>
           <w:rFonts w:ascii="Consolas" w:eastAsia="Times New Roman" w:hAnsi="Consolas" w:cs="Times New Roman"/>
           <w:color w:val="CCCCCC"/>
-          <w:sz w:val="21"/>
-          <w:szCs w:val="21"/>
-          <w:lang w:eastAsia="en-IN"/>
-        </w:rPr>
-        <w:t xml:space="preserve"> Update schema.yaml</w:t>
-      </w:r>
-      <w:r>
-        <w:rPr>
-          <w:rFonts w:ascii="Consolas" w:eastAsia="Times New Roman" w:hAnsi="Consolas" w:cs="Times New Roman"/>
-          <w:color w:val="CCCCCC"/>
-          <w:sz w:val="21"/>
-          <w:szCs w:val="21"/>
+          <w:sz w:val="18"/>
+          <w:szCs w:val="18"/>
+          <w:lang w:eastAsia="en-IN"/>
+        </w:rPr>
+        <w:t xml:space="preserve"> Update </w:t>
+      </w:r>
+      <w:proofErr w:type="gramStart"/>
+      <w:r>
+        <w:rPr>
+          <w:rFonts w:ascii="Consolas" w:eastAsia="Times New Roman" w:hAnsi="Consolas" w:cs="Times New Roman"/>
+          <w:color w:val="CCCCCC"/>
+          <w:sz w:val="18"/>
+          <w:szCs w:val="18"/>
+          <w:lang w:eastAsia="en-IN"/>
+        </w:rPr>
+        <w:t>schema.yaml</w:t>
+      </w:r>
+      <w:proofErr w:type="gramEnd"/>
+      <w:r>
+        <w:rPr>
+          <w:rFonts w:ascii="Consolas" w:eastAsia="Times New Roman" w:hAnsi="Consolas" w:cs="Times New Roman"/>
+          <w:color w:val="CCCCCC"/>
+          <w:sz w:val="18"/>
+          <w:szCs w:val="18"/>
           <w:lang w:eastAsia="en-IN"/>
         </w:rPr>
         <w:t xml:space="preserve">  # We use Schema to define our variables used in data structure</w:t>
@@ -462,8 +714,8 @@
         <w:rPr>
           <w:rFonts w:ascii="Consolas" w:eastAsia="Times New Roman" w:hAnsi="Consolas" w:cs="Times New Roman"/>
           <w:color w:val="CCCCCC"/>
-          <w:sz w:val="21"/>
-          <w:szCs w:val="21"/>
+          <w:sz w:val="18"/>
+          <w:szCs w:val="18"/>
           <w:lang w:eastAsia="en-IN"/>
         </w:rPr>
       </w:pPr>
@@ -471,8 +723,8 @@
         <w:rPr>
           <w:rFonts w:ascii="Consolas" w:eastAsia="Times New Roman" w:hAnsi="Consolas" w:cs="Times New Roman"/>
           <w:color w:val="6796E6"/>
-          <w:sz w:val="21"/>
-          <w:szCs w:val="21"/>
+          <w:sz w:val="18"/>
+          <w:szCs w:val="18"/>
           <w:lang w:eastAsia="en-IN"/>
         </w:rPr>
         <w:t>3.</w:t>
@@ -481,18 +733,30 @@
         <w:rPr>
           <w:rFonts w:ascii="Consolas" w:eastAsia="Times New Roman" w:hAnsi="Consolas" w:cs="Times New Roman"/>
           <w:color w:val="CCCCCC"/>
-          <w:sz w:val="21"/>
-          <w:szCs w:val="21"/>
-          <w:lang w:eastAsia="en-IN"/>
-        </w:rPr>
-        <w:t xml:space="preserve"> Update params.yaml</w:t>
-      </w:r>
-      <w:r>
-        <w:rPr>
-          <w:rFonts w:ascii="Consolas" w:eastAsia="Times New Roman" w:hAnsi="Consolas" w:cs="Times New Roman"/>
-          <w:color w:val="CCCCCC"/>
-          <w:sz w:val="21"/>
-          <w:szCs w:val="21"/>
+          <w:sz w:val="18"/>
+          <w:szCs w:val="18"/>
+          <w:lang w:eastAsia="en-IN"/>
+        </w:rPr>
+        <w:t xml:space="preserve"> Update </w:t>
+      </w:r>
+      <w:proofErr w:type="gramStart"/>
+      <w:r>
+        <w:rPr>
+          <w:rFonts w:ascii="Consolas" w:eastAsia="Times New Roman" w:hAnsi="Consolas" w:cs="Times New Roman"/>
+          <w:color w:val="CCCCCC"/>
+          <w:sz w:val="18"/>
+          <w:szCs w:val="18"/>
+          <w:lang w:eastAsia="en-IN"/>
+        </w:rPr>
+        <w:t>params.yaml</w:t>
+      </w:r>
+      <w:proofErr w:type="gramEnd"/>
+      <w:r>
+        <w:rPr>
+          <w:rFonts w:ascii="Consolas" w:eastAsia="Times New Roman" w:hAnsi="Consolas" w:cs="Times New Roman"/>
+          <w:color w:val="CCCCCC"/>
+          <w:sz w:val="18"/>
+          <w:szCs w:val="18"/>
           <w:lang w:eastAsia="en-IN"/>
         </w:rPr>
         <w:t xml:space="preserve">  # All the parameter used in our project, will define here</w:t>
@@ -505,8 +769,8 @@
         <w:rPr>
           <w:rFonts w:ascii="Consolas" w:eastAsia="Times New Roman" w:hAnsi="Consolas" w:cs="Times New Roman"/>
           <w:color w:val="CCCCCC"/>
-          <w:sz w:val="21"/>
-          <w:szCs w:val="21"/>
+          <w:sz w:val="18"/>
+          <w:szCs w:val="18"/>
           <w:lang w:eastAsia="en-IN"/>
         </w:rPr>
       </w:pPr>
@@ -514,8 +778,8 @@
         <w:rPr>
           <w:rFonts w:ascii="Consolas" w:eastAsia="Times New Roman" w:hAnsi="Consolas" w:cs="Times New Roman"/>
           <w:color w:val="6796E6"/>
-          <w:sz w:val="21"/>
-          <w:szCs w:val="21"/>
+          <w:sz w:val="18"/>
+          <w:szCs w:val="18"/>
           <w:lang w:eastAsia="en-IN"/>
         </w:rPr>
         <w:t>4.</w:t>
@@ -524,28 +788,18 @@
         <w:rPr>
           <w:rFonts w:ascii="Consolas" w:eastAsia="Times New Roman" w:hAnsi="Consolas" w:cs="Times New Roman"/>
           <w:color w:val="CCCCCC"/>
-          <w:sz w:val="21"/>
-          <w:szCs w:val="21"/>
-          <w:lang w:eastAsia="en-IN"/>
-        </w:rPr>
-        <w:t xml:space="preserve"> Update the entity</w:t>
-      </w:r>
-      <w:r>
-        <w:rPr>
-          <w:rFonts w:ascii="Consolas" w:eastAsia="Times New Roman" w:hAnsi="Consolas" w:cs="Times New Roman"/>
-          <w:color w:val="CCCCCC"/>
-          <w:sz w:val="21"/>
-          <w:szCs w:val="21"/>
-          <w:lang w:eastAsia="en-IN"/>
-        </w:rPr>
-        <w:t xml:space="preserve">   #</w:t>
-      </w:r>
-      <w:r>
-        <w:rPr>
-          <w:rFonts w:ascii="Consolas" w:eastAsia="Times New Roman" w:hAnsi="Consolas" w:cs="Times New Roman"/>
-          <w:color w:val="CCCCCC"/>
-          <w:sz w:val="21"/>
-          <w:szCs w:val="21"/>
+          <w:sz w:val="18"/>
+          <w:szCs w:val="18"/>
+          <w:lang w:eastAsia="en-IN"/>
+        </w:rPr>
+        <w:t xml:space="preserve"> Update the entity   #</w:t>
+      </w:r>
+      <w:r>
+        <w:rPr>
+          <w:rFonts w:ascii="Consolas" w:eastAsia="Times New Roman" w:hAnsi="Consolas" w:cs="Times New Roman"/>
+          <w:color w:val="CCCCCC"/>
+          <w:sz w:val="18"/>
+          <w:szCs w:val="18"/>
           <w:lang w:eastAsia="en-IN"/>
         </w:rPr>
         <w:t xml:space="preserve">  </w:t>
@@ -558,8 +812,8 @@
         <w:rPr>
           <w:rFonts w:ascii="Consolas" w:eastAsia="Times New Roman" w:hAnsi="Consolas" w:cs="Times New Roman"/>
           <w:color w:val="CCCCCC"/>
-          <w:sz w:val="21"/>
-          <w:szCs w:val="21"/>
+          <w:sz w:val="18"/>
+          <w:szCs w:val="18"/>
           <w:lang w:eastAsia="en-IN"/>
         </w:rPr>
       </w:pPr>
@@ -567,8 +821,8 @@
         <w:rPr>
           <w:rFonts w:ascii="Consolas" w:eastAsia="Times New Roman" w:hAnsi="Consolas" w:cs="Times New Roman"/>
           <w:color w:val="6796E6"/>
-          <w:sz w:val="21"/>
-          <w:szCs w:val="21"/>
+          <w:sz w:val="18"/>
+          <w:szCs w:val="18"/>
           <w:lang w:eastAsia="en-IN"/>
         </w:rPr>
         <w:t>5.</w:t>
@@ -577,8 +831,8 @@
         <w:rPr>
           <w:rFonts w:ascii="Consolas" w:eastAsia="Times New Roman" w:hAnsi="Consolas" w:cs="Times New Roman"/>
           <w:color w:val="CCCCCC"/>
-          <w:sz w:val="21"/>
-          <w:szCs w:val="21"/>
+          <w:sz w:val="18"/>
+          <w:szCs w:val="18"/>
           <w:lang w:eastAsia="en-IN"/>
         </w:rPr>
         <w:t xml:space="preserve"> Update the configuration manager in src config</w:t>
@@ -591,8 +845,8 @@
         <w:rPr>
           <w:rFonts w:ascii="Consolas" w:eastAsia="Times New Roman" w:hAnsi="Consolas" w:cs="Times New Roman"/>
           <w:color w:val="CCCCCC"/>
-          <w:sz w:val="21"/>
-          <w:szCs w:val="21"/>
+          <w:sz w:val="18"/>
+          <w:szCs w:val="18"/>
           <w:lang w:eastAsia="en-IN"/>
         </w:rPr>
       </w:pPr>
@@ -600,8 +854,8 @@
         <w:rPr>
           <w:rFonts w:ascii="Consolas" w:eastAsia="Times New Roman" w:hAnsi="Consolas" w:cs="Times New Roman"/>
           <w:color w:val="6796E6"/>
-          <w:sz w:val="21"/>
-          <w:szCs w:val="21"/>
+          <w:sz w:val="18"/>
+          <w:szCs w:val="18"/>
           <w:lang w:eastAsia="en-IN"/>
         </w:rPr>
         <w:t>6.</w:t>
@@ -610,21 +864,11 @@
         <w:rPr>
           <w:rFonts w:ascii="Consolas" w:eastAsia="Times New Roman" w:hAnsi="Consolas" w:cs="Times New Roman"/>
           <w:color w:val="CCCCCC"/>
-          <w:sz w:val="21"/>
-          <w:szCs w:val="21"/>
-          <w:lang w:eastAsia="en-IN"/>
-        </w:rPr>
-        <w:t xml:space="preserve"> Update the components</w:t>
-      </w:r>
-      <w:r>
-        <w:rPr>
-          <w:rFonts w:ascii="Consolas" w:eastAsia="Times New Roman" w:hAnsi="Consolas" w:cs="Times New Roman"/>
-          <w:color w:val="CCCCCC"/>
-          <w:sz w:val="21"/>
-          <w:szCs w:val="21"/>
-          <w:lang w:eastAsia="en-IN"/>
-        </w:rPr>
-        <w:t xml:space="preserve"> # Data ingestion, Validation, </w:t>
+          <w:sz w:val="18"/>
+          <w:szCs w:val="18"/>
+          <w:lang w:eastAsia="en-IN"/>
+        </w:rPr>
+        <w:t xml:space="preserve"> Update the components # Data ingestion, Validation, </w:t>
       </w:r>
     </w:p>
     <w:p>
@@ -634,8 +878,8 @@
         <w:rPr>
           <w:rFonts w:ascii="Consolas" w:eastAsia="Times New Roman" w:hAnsi="Consolas" w:cs="Times New Roman"/>
           <w:color w:val="CCCCCC"/>
-          <w:sz w:val="21"/>
-          <w:szCs w:val="21"/>
+          <w:sz w:val="18"/>
+          <w:szCs w:val="18"/>
           <w:lang w:eastAsia="en-IN"/>
         </w:rPr>
       </w:pPr>
@@ -643,8 +887,8 @@
         <w:rPr>
           <w:rFonts w:ascii="Consolas" w:eastAsia="Times New Roman" w:hAnsi="Consolas" w:cs="Times New Roman"/>
           <w:color w:val="6796E6"/>
-          <w:sz w:val="21"/>
-          <w:szCs w:val="21"/>
+          <w:sz w:val="18"/>
+          <w:szCs w:val="18"/>
           <w:lang w:eastAsia="en-IN"/>
         </w:rPr>
         <w:t>7.</w:t>
@@ -653,21 +897,31 @@
         <w:rPr>
           <w:rFonts w:ascii="Consolas" w:eastAsia="Times New Roman" w:hAnsi="Consolas" w:cs="Times New Roman"/>
           <w:color w:val="CCCCCC"/>
-          <w:sz w:val="21"/>
-          <w:szCs w:val="21"/>
-          <w:lang w:eastAsia="en-IN"/>
-        </w:rPr>
-        <w:t xml:space="preserve"> Update the pipeline </w:t>
-      </w:r>
-      <w:r>
-        <w:rPr>
-          <w:rFonts w:ascii="Consolas" w:eastAsia="Times New Roman" w:hAnsi="Consolas" w:cs="Times New Roman"/>
-          <w:color w:val="CCCCCC"/>
-          <w:sz w:val="21"/>
-          <w:szCs w:val="21"/>
-          <w:lang w:eastAsia="en-IN"/>
-        </w:rPr>
-        <w:t xml:space="preserve">  # All components will be intergrated through pipeline</w:t>
+          <w:sz w:val="18"/>
+          <w:szCs w:val="18"/>
+          <w:lang w:eastAsia="en-IN"/>
+        </w:rPr>
+        <w:t xml:space="preserve"> Update the pipeline   # All components will be </w:t>
+      </w:r>
+      <w:r>
+        <w:rPr>
+          <w:rFonts w:ascii="Consolas" w:eastAsia="Times New Roman" w:hAnsi="Consolas" w:cs="Times New Roman"/>
+          <w:color w:val="CCCCCC"/>
+          <w:sz w:val="18"/>
+          <w:szCs w:val="18"/>
+          <w:lang w:eastAsia="en-IN"/>
+        </w:rPr>
+        <w:t>integrated</w:t>
+      </w:r>
+      <w:r>
+        <w:rPr>
+          <w:rFonts w:ascii="Consolas" w:eastAsia="Times New Roman" w:hAnsi="Consolas" w:cs="Times New Roman"/>
+          <w:color w:val="CCCCCC"/>
+          <w:sz w:val="18"/>
+          <w:szCs w:val="18"/>
+          <w:lang w:eastAsia="en-IN"/>
+        </w:rPr>
+        <w:t xml:space="preserve"> through pipeline</w:t>
       </w:r>
     </w:p>
     <w:p>
@@ -677,8 +931,8 @@
         <w:rPr>
           <w:rFonts w:ascii="Consolas" w:eastAsia="Times New Roman" w:hAnsi="Consolas" w:cs="Times New Roman"/>
           <w:color w:val="CCCCCC"/>
-          <w:sz w:val="21"/>
-          <w:szCs w:val="21"/>
+          <w:sz w:val="18"/>
+          <w:szCs w:val="18"/>
           <w:lang w:eastAsia="en-IN"/>
         </w:rPr>
       </w:pPr>
@@ -686,8 +940,8 @@
         <w:rPr>
           <w:rFonts w:ascii="Consolas" w:eastAsia="Times New Roman" w:hAnsi="Consolas" w:cs="Times New Roman"/>
           <w:color w:val="6796E6"/>
-          <w:sz w:val="21"/>
-          <w:szCs w:val="21"/>
+          <w:sz w:val="18"/>
+          <w:szCs w:val="18"/>
           <w:lang w:eastAsia="en-IN"/>
         </w:rPr>
         <w:t>8.</w:t>
@@ -696,21 +950,11 @@
         <w:rPr>
           <w:rFonts w:ascii="Consolas" w:eastAsia="Times New Roman" w:hAnsi="Consolas" w:cs="Times New Roman"/>
           <w:color w:val="CCCCCC"/>
-          <w:sz w:val="21"/>
-          <w:szCs w:val="21"/>
-          <w:lang w:eastAsia="en-IN"/>
-        </w:rPr>
-        <w:t xml:space="preserve"> Update the main.py</w:t>
-      </w:r>
-      <w:r>
-        <w:rPr>
-          <w:rFonts w:ascii="Consolas" w:eastAsia="Times New Roman" w:hAnsi="Consolas" w:cs="Times New Roman"/>
-          <w:color w:val="CCCCCC"/>
-          <w:sz w:val="21"/>
-          <w:szCs w:val="21"/>
-          <w:lang w:eastAsia="en-IN"/>
-        </w:rPr>
-        <w:t xml:space="preserve">    # to maintain all code and run them centrally</w:t>
+          <w:sz w:val="18"/>
+          <w:szCs w:val="18"/>
+          <w:lang w:eastAsia="en-IN"/>
+        </w:rPr>
+        <w:t xml:space="preserve"> Update the main.py    # to maintain all code and run them centrally</w:t>
       </w:r>
     </w:p>
     <w:p>
@@ -719,9 +963,12 @@
         <w:spacing w:after="0" w:line="285" w:lineRule="atLeast"/>
         <w:rPr>
           <w:rFonts w:ascii="Consolas" w:eastAsia="Times New Roman" w:hAnsi="Consolas" w:cs="Times New Roman"/>
-          <w:color w:val="CCCCCC"/>
-          <w:sz w:val="21"/>
-          <w:szCs w:val="21"/>
+          <w:b/>
+          <w:bCs/>
+          <w:color w:val="CCCCCC"/>
+          <w:sz w:val="18"/>
+          <w:szCs w:val="18"/>
+          <w:u w:val="single"/>
           <w:lang w:eastAsia="en-IN"/>
         </w:rPr>
       </w:pPr>
@@ -729,8 +976,8 @@
         <w:rPr>
           <w:rFonts w:ascii="Consolas" w:eastAsia="Times New Roman" w:hAnsi="Consolas" w:cs="Times New Roman"/>
           <w:color w:val="6796E6"/>
-          <w:sz w:val="21"/>
-          <w:szCs w:val="21"/>
+          <w:sz w:val="18"/>
+          <w:szCs w:val="18"/>
           <w:lang w:eastAsia="en-IN"/>
         </w:rPr>
         <w:t>9.</w:t>
@@ -739,32 +986,933 @@
         <w:rPr>
           <w:rFonts w:ascii="Consolas" w:eastAsia="Times New Roman" w:hAnsi="Consolas" w:cs="Times New Roman"/>
           <w:color w:val="CCCCCC"/>
-          <w:sz w:val="21"/>
-          <w:szCs w:val="21"/>
-          <w:lang w:eastAsia="en-IN"/>
-        </w:rPr>
-        <w:t xml:space="preserve"> Update the app.py</w:t>
-      </w:r>
-      <w:r>
-        <w:rPr>
-          <w:rFonts w:ascii="Consolas" w:eastAsia="Times New Roman" w:hAnsi="Consolas" w:cs="Times New Roman"/>
-          <w:color w:val="CCCCCC"/>
-          <w:sz w:val="21"/>
-          <w:szCs w:val="21"/>
-          <w:lang w:eastAsia="en-IN"/>
-        </w:rPr>
-        <w:t xml:space="preserve">     # To create a flask app</w:t>
-      </w:r>
-      <w:r>
-        <w:rPr>
-          <w:rFonts w:ascii="Consolas" w:eastAsia="Times New Roman" w:hAnsi="Consolas" w:cs="Times New Roman"/>
-          <w:color w:val="CCCCCC"/>
-          <w:sz w:val="21"/>
-          <w:szCs w:val="21"/>
+          <w:sz w:val="18"/>
+          <w:szCs w:val="18"/>
+          <w:lang w:eastAsia="en-IN"/>
+        </w:rPr>
+        <w:t xml:space="preserve"> </w:t>
+      </w:r>
+      <w:r>
+        <w:rPr>
+          <w:rFonts w:ascii="Consolas" w:eastAsia="Times New Roman" w:hAnsi="Consolas" w:cs="Times New Roman"/>
+          <w:color w:val="CCCCCC"/>
+          <w:sz w:val="18"/>
+          <w:szCs w:val="18"/>
+          <w:u w:val="single"/>
+          <w:lang w:eastAsia="en-IN"/>
+        </w:rPr>
+        <w:t xml:space="preserve">Update the </w:t>
+      </w:r>
+      <w:r>
+        <w:rPr>
+          <w:rFonts w:ascii="Consolas" w:eastAsia="Times New Roman" w:hAnsi="Consolas" w:cs="Times New Roman"/>
+          <w:b/>
+          <w:bCs/>
+          <w:color w:val="CCCCCC"/>
+          <w:sz w:val="18"/>
+          <w:szCs w:val="18"/>
+          <w:u w:val="single"/>
+          <w:lang w:eastAsia="en-IN"/>
+        </w:rPr>
+        <w:t>app.py     # To create a flask app</w:t>
+      </w:r>
+      <w:r>
+        <w:rPr>
+          <w:rFonts w:ascii="Consolas" w:eastAsia="Times New Roman" w:hAnsi="Consolas" w:cs="Times New Roman"/>
+          <w:b/>
+          <w:bCs/>
+          <w:color w:val="CCCCCC"/>
+          <w:sz w:val="18"/>
+          <w:szCs w:val="18"/>
+          <w:u w:val="single"/>
           <w:lang w:eastAsia="en-IN"/>
         </w:rPr>
         <w:t xml:space="preserve"> UI for our project</w:t>
       </w:r>
+    </w:p>
+    <w:p>
+      <w:pPr>
+        <w:jc w:val="center"/>
+        <w:rPr>
+          <w:b/>
+          <w:bCs/>
+          <w:sz w:val="24"/>
+          <w:szCs w:val="24"/>
+          <w:u w:val="single"/>
+          <w:lang w:val="en-US"/>
+        </w:rPr>
+      </w:pPr>
+      <w:r>
+        <w:rPr>
+          <w:b/>
+          <w:bCs/>
+          <w:sz w:val="24"/>
+          <w:szCs w:val="24"/>
+          <w:u w:val="single"/>
+          <w:lang w:val="en-US"/>
+        </w:rPr>
+        <w:t>Now Let’s Follow above steps to understand more using Data Ingestion Process</w:t>
+      </w:r>
+    </w:p>
+    <w:p>
+      <w:pPr>
+        <w:pStyle w:val="ListParagraph"/>
+        <w:numPr>
+          <w:ilvl w:val="0"/>
+          <w:numId w:val="1"/>
+        </w:numPr>
+        <w:rPr>
+          <w:lang w:val="en-US"/>
+        </w:rPr>
+      </w:pPr>
+      <w:r>
+        <w:rPr>
+          <w:lang w:val="en-US"/>
+        </w:rPr>
+        <w:t xml:space="preserve">Create </w:t>
+      </w:r>
+      <w:r>
+        <w:rPr>
+          <w:b/>
+          <w:bCs/>
+          <w:lang w:val="en-US"/>
+        </w:rPr>
+        <w:t>config.yaml</w:t>
+      </w:r>
+      <w:r>
+        <w:rPr>
+          <w:lang w:val="en-US"/>
+        </w:rPr>
+        <w:t xml:space="preserve"> file to create </w:t>
+      </w:r>
+      <w:r>
+        <w:rPr>
+          <w:b/>
+          <w:bCs/>
+          <w:lang w:val="en-US"/>
+        </w:rPr>
+        <w:t>artifacts</w:t>
+      </w:r>
+      <w:r>
+        <w:rPr>
+          <w:lang w:val="en-US"/>
+        </w:rPr>
+        <w:t xml:space="preserve"> folder to keeps all output of all processes involved in ML project like Data Ingestion, Data transformation, Data Validation, Models </w:t>
+      </w:r>
+      <w:r>
+        <w:rPr>
+          <w:lang w:val="en-US"/>
+        </w:rPr>
+        <w:t>training</w:t>
+      </w:r>
+      <w:r>
+        <w:rPr>
+          <w:lang w:val="en-US"/>
+        </w:rPr>
+        <w:t>, Model Evaluation</w:t>
+      </w:r>
+      <w:r>
+        <w:rPr>
+          <w:lang w:val="en-US"/>
+        </w:rPr>
+        <w:t>. Firstly, we mentioned only for Data ingestion.</w:t>
+      </w:r>
+    </w:p>
+    <w:p>
+      <w:pPr>
+        <w:rPr>
+          <w:lang w:val="en-US"/>
+        </w:rPr>
+      </w:pPr>
+      <w:r>
+        <w:rPr>
+          <w:noProof/>
+        </w:rPr>
+        <w:drawing>
+          <wp:inline distT="0" distB="0" distL="0" distR="0" wp14:anchorId="7161A3A5" wp14:editId="6BB319A3">
+            <wp:extent cx="6686550" cy="1371600"/>
+            <wp:effectExtent l="0" t="0" r="0" b="0"/>
+            <wp:docPr id="3" name="Picture 3"/>
+            <wp:cNvGraphicFramePr>
+              <a:graphicFrameLocks xmlns:a="http://schemas.openxmlformats.org/drawingml/2006/main" noChangeAspect="1"/>
+            </wp:cNvGraphicFramePr>
+            <a:graphic xmlns:a="http://schemas.openxmlformats.org/drawingml/2006/main">
+              <a:graphicData uri="http://schemas.openxmlformats.org/drawingml/2006/picture">
+                <pic:pic xmlns:pic="http://schemas.openxmlformats.org/drawingml/2006/picture">
+                  <pic:nvPicPr>
+                    <pic:cNvPr id="1" name=""/>
+                    <pic:cNvPicPr/>
+                  </pic:nvPicPr>
+                  <pic:blipFill>
+                    <a:blip r:embed="rId8"/>
+                    <a:stretch>
+                      <a:fillRect/>
+                    </a:stretch>
+                  </pic:blipFill>
+                  <pic:spPr>
+                    <a:xfrm>
+                      <a:off x="0" y="0"/>
+                      <a:ext cx="6686550" cy="1371600"/>
+                    </a:xfrm>
+                    <a:prstGeom prst="rect">
+                      <a:avLst/>
+                    </a:prstGeom>
+                  </pic:spPr>
+                </pic:pic>
+              </a:graphicData>
+            </a:graphic>
+          </wp:inline>
+        </w:drawing>
+      </w:r>
+    </w:p>
+    <w:p>
+      <w:pPr>
+        <w:pStyle w:val="ListParagraph"/>
+        <w:numPr>
+          <w:ilvl w:val="0"/>
+          <w:numId w:val="1"/>
+        </w:numPr>
+        <w:rPr>
+          <w:lang w:val="en-US"/>
+        </w:rPr>
+      </w:pPr>
+      <w:r>
+        <w:rPr>
+          <w:lang w:val="en-US"/>
+        </w:rPr>
+        <w:t xml:space="preserve">Step 2 </w:t>
+      </w:r>
+      <w:proofErr w:type="gramStart"/>
+      <w:r>
+        <w:rPr>
+          <w:b/>
+          <w:bCs/>
+          <w:lang w:val="en-US"/>
+        </w:rPr>
+        <w:t>schema</w:t>
+      </w:r>
+      <w:r>
+        <w:rPr>
+          <w:b/>
+          <w:bCs/>
+          <w:lang w:val="en-US"/>
+        </w:rPr>
+        <w:t>.</w:t>
+      </w:r>
+      <w:r>
+        <w:rPr>
+          <w:b/>
+          <w:bCs/>
+          <w:lang w:val="en-US"/>
+        </w:rPr>
+        <w:t>yaml</w:t>
+      </w:r>
+      <w:proofErr w:type="gramEnd"/>
+      <w:r>
+        <w:rPr>
+          <w:lang w:val="en-US"/>
+        </w:rPr>
+        <w:t xml:space="preserve"> will be updated in </w:t>
+      </w:r>
+      <w:r>
+        <w:rPr>
+          <w:b/>
+          <w:bCs/>
+          <w:lang w:val="en-US"/>
+        </w:rPr>
+        <w:t>Data Validation process</w:t>
+      </w:r>
+      <w:r>
+        <w:rPr>
+          <w:lang w:val="en-US"/>
+        </w:rPr>
+        <w:t xml:space="preserve"> to match the variables of dataset.</w:t>
+      </w:r>
+    </w:p>
+    <w:p>
+      <w:pPr>
+        <w:pStyle w:val="ListParagraph"/>
+        <w:numPr>
+          <w:ilvl w:val="0"/>
+          <w:numId w:val="1"/>
+        </w:numPr>
+        <w:rPr>
+          <w:lang w:val="en-US"/>
+        </w:rPr>
+      </w:pPr>
+      <w:r>
+        <w:rPr>
+          <w:lang w:val="en-US"/>
+        </w:rPr>
+        <w:t xml:space="preserve">Step 3 </w:t>
+      </w:r>
+      <w:proofErr w:type="gramStart"/>
+      <w:r>
+        <w:rPr>
+          <w:b/>
+          <w:bCs/>
+          <w:lang w:val="en-US"/>
+        </w:rPr>
+        <w:t>params,yaml</w:t>
+      </w:r>
+      <w:proofErr w:type="gramEnd"/>
+      <w:r>
+        <w:rPr>
+          <w:lang w:val="en-US"/>
+        </w:rPr>
+        <w:t xml:space="preserve"> file will be update with </w:t>
+      </w:r>
+      <w:r>
+        <w:rPr>
+          <w:b/>
+          <w:bCs/>
+          <w:lang w:val="en-US"/>
+        </w:rPr>
+        <w:t>model parameter</w:t>
+      </w:r>
+      <w:r>
+        <w:rPr>
+          <w:lang w:val="en-US"/>
+        </w:rPr>
+        <w:t xml:space="preserve"> at the time of model </w:t>
+      </w:r>
+      <w:r>
+        <w:rPr>
+          <w:lang w:val="en-US"/>
+        </w:rPr>
+        <w:t>training.</w:t>
+      </w:r>
+    </w:p>
+    <w:p>
+      <w:pPr>
+        <w:pStyle w:val="ListParagraph"/>
+        <w:numPr>
+          <w:ilvl w:val="0"/>
+          <w:numId w:val="1"/>
+        </w:numPr>
+        <w:rPr>
+          <w:lang w:val="en-US"/>
+        </w:rPr>
+      </w:pPr>
+      <w:r>
+        <w:rPr>
+          <w:lang w:val="en-US"/>
+        </w:rPr>
+        <w:t xml:space="preserve">Step 4 inside </w:t>
+      </w:r>
+      <w:r>
+        <w:rPr>
+          <w:b/>
+          <w:bCs/>
+          <w:lang w:val="en-US"/>
+        </w:rPr>
+        <w:t>src/</w:t>
+      </w:r>
+      <w:r>
+        <w:rPr>
+          <w:b/>
+          <w:bCs/>
+          <w:lang w:val="en-US"/>
+        </w:rPr>
+        <w:t>mlproject/</w:t>
+      </w:r>
+      <w:r>
+        <w:rPr>
+          <w:b/>
+          <w:bCs/>
+          <w:lang w:val="en-US"/>
+        </w:rPr>
+        <w:t>entity</w:t>
+      </w:r>
+      <w:r>
+        <w:rPr>
+          <w:lang w:val="en-US"/>
+        </w:rPr>
+        <w:t xml:space="preserve"> we have </w:t>
+      </w:r>
+      <w:r>
+        <w:rPr>
+          <w:b/>
+          <w:bCs/>
+          <w:lang w:val="en-US"/>
+        </w:rPr>
+        <w:t>config_entity.py</w:t>
+      </w:r>
+      <w:r>
+        <w:rPr>
+          <w:lang w:val="en-US"/>
+        </w:rPr>
+        <w:t xml:space="preserve"> file, used to set return type of function here is </w:t>
+      </w:r>
+      <w:r>
+        <w:rPr>
+          <w:b/>
+          <w:bCs/>
+          <w:lang w:val="en-US"/>
+        </w:rPr>
+        <w:t>@</w:t>
+      </w:r>
+      <w:r>
+        <w:rPr>
+          <w:b/>
+          <w:bCs/>
+          <w:lang w:val="en-US"/>
+        </w:rPr>
+        <w:t>dataclass decorator</w:t>
+      </w:r>
+      <w:r>
+        <w:rPr>
+          <w:lang w:val="en-US"/>
+        </w:rPr>
+        <w:t xml:space="preserve"> is used to get return type.</w:t>
+      </w:r>
+    </w:p>
+    <w:p>
+      <w:pPr>
+        <w:rPr>
+          <w:lang w:val="en-US"/>
+        </w:rPr>
+      </w:pPr>
+      <w:r>
+        <w:rPr>
+          <w:noProof/>
+        </w:rPr>
+        <w:drawing>
+          <wp:inline distT="0" distB="0" distL="0" distR="0" wp14:anchorId="691A7618" wp14:editId="432882B5">
+            <wp:extent cx="6645910" cy="1933575"/>
+            <wp:effectExtent l="0" t="0" r="2540" b="9525"/>
+            <wp:docPr id="5" name="Picture 5"/>
+            <wp:cNvGraphicFramePr>
+              <a:graphicFrameLocks xmlns:a="http://schemas.openxmlformats.org/drawingml/2006/main" noChangeAspect="1"/>
+            </wp:cNvGraphicFramePr>
+            <a:graphic xmlns:a="http://schemas.openxmlformats.org/drawingml/2006/main">
+              <a:graphicData uri="http://schemas.openxmlformats.org/drawingml/2006/picture">
+                <pic:pic xmlns:pic="http://schemas.openxmlformats.org/drawingml/2006/picture">
+                  <pic:nvPicPr>
+                    <pic:cNvPr id="1" name=""/>
+                    <pic:cNvPicPr/>
+                  </pic:nvPicPr>
+                  <pic:blipFill>
+                    <a:blip r:embed="rId9"/>
+                    <a:stretch>
+                      <a:fillRect/>
+                    </a:stretch>
+                  </pic:blipFill>
+                  <pic:spPr>
+                    <a:xfrm>
+                      <a:off x="0" y="0"/>
+                      <a:ext cx="6645910" cy="1933575"/>
+                    </a:xfrm>
+                    <a:prstGeom prst="rect">
+                      <a:avLst/>
+                    </a:prstGeom>
+                  </pic:spPr>
+                </pic:pic>
+              </a:graphicData>
+            </a:graphic>
+          </wp:inline>
+        </w:drawing>
+      </w:r>
+    </w:p>
+    <w:p>
+      <w:pPr>
+        <w:pStyle w:val="ListParagraph"/>
+        <w:numPr>
+          <w:ilvl w:val="0"/>
+          <w:numId w:val="1"/>
+        </w:numPr>
+        <w:rPr>
+          <w:lang w:val="en-US"/>
+        </w:rPr>
+      </w:pPr>
+      <w:r>
+        <w:rPr>
+          <w:lang w:val="en-US"/>
+        </w:rPr>
+        <w:t xml:space="preserve">Step 5 inside </w:t>
+      </w:r>
+      <w:r>
+        <w:rPr>
+          <w:b/>
+          <w:bCs/>
+          <w:lang w:val="en-US"/>
+        </w:rPr>
+        <w:t>src/</w:t>
+      </w:r>
+      <w:r>
+        <w:rPr>
+          <w:b/>
+          <w:bCs/>
+          <w:lang w:val="en-US"/>
+        </w:rPr>
+        <w:t>mlproject/</w:t>
+      </w:r>
+      <w:r>
+        <w:rPr>
+          <w:b/>
+          <w:bCs/>
+          <w:lang w:val="en-US"/>
+        </w:rPr>
+        <w:t xml:space="preserve">constant, </w:t>
+      </w:r>
+      <w:r>
+        <w:rPr>
+          <w:lang w:val="en-US"/>
+        </w:rPr>
+        <w:t>in constructor file init.py, create path of all yaml files to read.</w:t>
+      </w:r>
+    </w:p>
+    <w:p>
+      <w:pPr>
+        <w:rPr>
+          <w:lang w:val="en-US"/>
+        </w:rPr>
+      </w:pPr>
+      <w:r>
+        <w:rPr>
+          <w:noProof/>
+        </w:rPr>
+        <w:drawing>
+          <wp:inline distT="0" distB="0" distL="0" distR="0" wp14:anchorId="41D3E504" wp14:editId="449A790E">
+            <wp:extent cx="5372100" cy="723900"/>
+            <wp:effectExtent l="0" t="0" r="0" b="0"/>
+            <wp:docPr id="7" name="Picture 7"/>
+            <wp:cNvGraphicFramePr>
+              <a:graphicFrameLocks xmlns:a="http://schemas.openxmlformats.org/drawingml/2006/main" noChangeAspect="1"/>
+            </wp:cNvGraphicFramePr>
+            <a:graphic xmlns:a="http://schemas.openxmlformats.org/drawingml/2006/main">
+              <a:graphicData uri="http://schemas.openxmlformats.org/drawingml/2006/picture">
+                <pic:pic xmlns:pic="http://schemas.openxmlformats.org/drawingml/2006/picture">
+                  <pic:nvPicPr>
+                    <pic:cNvPr id="1" name=""/>
+                    <pic:cNvPicPr/>
+                  </pic:nvPicPr>
+                  <pic:blipFill>
+                    <a:blip r:embed="rId10"/>
+                    <a:stretch>
+                      <a:fillRect/>
+                    </a:stretch>
+                  </pic:blipFill>
+                  <pic:spPr>
+                    <a:xfrm>
+                      <a:off x="0" y="0"/>
+                      <a:ext cx="5447676" cy="734084"/>
+                    </a:xfrm>
+                    <a:prstGeom prst="rect">
+                      <a:avLst/>
+                    </a:prstGeom>
+                  </pic:spPr>
+                </pic:pic>
+              </a:graphicData>
+            </a:graphic>
+          </wp:inline>
+        </w:drawing>
+      </w:r>
+    </w:p>
+    <w:p>
+      <w:pPr>
+        <w:pStyle w:val="ListParagraph"/>
+        <w:numPr>
+          <w:ilvl w:val="0"/>
+          <w:numId w:val="1"/>
+        </w:numPr>
+        <w:rPr>
+          <w:lang w:val="en-US"/>
+        </w:rPr>
+      </w:pPr>
+      <w:r>
+        <w:rPr>
+          <w:lang w:val="en-US"/>
+        </w:rPr>
+        <w:lastRenderedPageBreak/>
+        <w:t xml:space="preserve">Now in </w:t>
+      </w:r>
+      <w:r>
+        <w:rPr>
+          <w:b/>
+          <w:bCs/>
+          <w:lang w:val="en-US"/>
+        </w:rPr>
+        <w:t>src/mlproject/config</w:t>
+      </w:r>
+      <w:r>
+        <w:rPr>
+          <w:lang w:val="en-US"/>
+        </w:rPr>
+        <w:t xml:space="preserve">, create </w:t>
+      </w:r>
+      <w:r>
+        <w:rPr>
+          <w:b/>
+          <w:bCs/>
+          <w:lang w:val="en-US"/>
+        </w:rPr>
+        <w:t>configuration.py</w:t>
+      </w:r>
+      <w:r>
+        <w:rPr>
+          <w:lang w:val="en-US"/>
+        </w:rPr>
+        <w:t xml:space="preserve"> file to create configuration manager</w:t>
+      </w:r>
+    </w:p>
+    <w:p>
+      <w:pPr>
+        <w:rPr>
+          <w:lang w:val="en-US"/>
+        </w:rPr>
+      </w:pPr>
+      <w:r>
+        <w:rPr>
+          <w:noProof/>
+        </w:rPr>
+        <w:drawing>
+          <wp:inline distT="0" distB="0" distL="0" distR="0" wp14:anchorId="4BEE1B6F" wp14:editId="409AD60C">
+            <wp:extent cx="6581775" cy="3781425"/>
+            <wp:effectExtent l="0" t="0" r="9525" b="9525"/>
+            <wp:docPr id="8" name="Picture 8"/>
+            <wp:cNvGraphicFramePr>
+              <a:graphicFrameLocks xmlns:a="http://schemas.openxmlformats.org/drawingml/2006/main" noChangeAspect="1"/>
+            </wp:cNvGraphicFramePr>
+            <a:graphic xmlns:a="http://schemas.openxmlformats.org/drawingml/2006/main">
+              <a:graphicData uri="http://schemas.openxmlformats.org/drawingml/2006/picture">
+                <pic:pic xmlns:pic="http://schemas.openxmlformats.org/drawingml/2006/picture">
+                  <pic:nvPicPr>
+                    <pic:cNvPr id="1" name=""/>
+                    <pic:cNvPicPr/>
+                  </pic:nvPicPr>
+                  <pic:blipFill>
+                    <a:blip r:embed="rId11"/>
+                    <a:stretch>
+                      <a:fillRect/>
+                    </a:stretch>
+                  </pic:blipFill>
+                  <pic:spPr>
+                    <a:xfrm>
+                      <a:off x="0" y="0"/>
+                      <a:ext cx="6581775" cy="3781425"/>
+                    </a:xfrm>
+                    <a:prstGeom prst="rect">
+                      <a:avLst/>
+                    </a:prstGeom>
+                  </pic:spPr>
+                </pic:pic>
+              </a:graphicData>
+            </a:graphic>
+          </wp:inline>
+        </w:drawing>
+      </w:r>
+    </w:p>
+    <w:p>
+      <w:pPr>
+        <w:pStyle w:val="ListParagraph"/>
+        <w:numPr>
+          <w:ilvl w:val="0"/>
+          <w:numId w:val="1"/>
+        </w:numPr>
+        <w:rPr>
+          <w:b/>
+          <w:bCs/>
+          <w:lang w:val="en-US"/>
+        </w:rPr>
+      </w:pPr>
+      <w:r>
+        <w:rPr>
+          <w:b/>
+          <w:bCs/>
+          <w:lang w:val="en-US"/>
+        </w:rPr>
+        <w:t>Now create component</w:t>
+      </w:r>
+      <w:r>
+        <w:rPr>
+          <w:b/>
+          <w:bCs/>
+          <w:lang w:val="en-US"/>
+        </w:rPr>
+        <w:t>s</w:t>
+      </w:r>
+      <w:r>
+        <w:rPr>
+          <w:b/>
+          <w:bCs/>
+          <w:lang w:val="en-US"/>
+        </w:rPr>
+        <w:t xml:space="preserve"> for Data ingestion using configuration manager </w:t>
+      </w:r>
+      <w:r>
+        <w:rPr>
+          <w:b/>
+          <w:bCs/>
+          <w:lang w:val="en-US"/>
+        </w:rPr>
+        <w:t>and common function</w:t>
+      </w:r>
+    </w:p>
+    <w:p>
+      <w:pPr>
+        <w:rPr>
+          <w:lang w:val="en-US"/>
+        </w:rPr>
+      </w:pPr>
+      <w:r>
+        <w:rPr>
+          <w:noProof/>
+        </w:rPr>
+        <w:drawing>
+          <wp:inline distT="0" distB="0" distL="0" distR="0" wp14:anchorId="42001B94" wp14:editId="427FA5DC">
+            <wp:extent cx="6645910" cy="4791075"/>
+            <wp:effectExtent l="0" t="0" r="2540" b="9525"/>
+            <wp:docPr id="9" name="Picture 9"/>
+            <wp:cNvGraphicFramePr>
+              <a:graphicFrameLocks xmlns:a="http://schemas.openxmlformats.org/drawingml/2006/main" noChangeAspect="1"/>
+            </wp:cNvGraphicFramePr>
+            <a:graphic xmlns:a="http://schemas.openxmlformats.org/drawingml/2006/main">
+              <a:graphicData uri="http://schemas.openxmlformats.org/drawingml/2006/picture">
+                <pic:pic xmlns:pic="http://schemas.openxmlformats.org/drawingml/2006/picture">
+                  <pic:nvPicPr>
+                    <pic:cNvPr id="1" name=""/>
+                    <pic:cNvPicPr/>
+                  </pic:nvPicPr>
+                  <pic:blipFill>
+                    <a:blip r:embed="rId12"/>
+                    <a:stretch>
+                      <a:fillRect/>
+                    </a:stretch>
+                  </pic:blipFill>
+                  <pic:spPr>
+                    <a:xfrm>
+                      <a:off x="0" y="0"/>
+                      <a:ext cx="6645910" cy="4791075"/>
+                    </a:xfrm>
+                    <a:prstGeom prst="rect">
+                      <a:avLst/>
+                    </a:prstGeom>
+                  </pic:spPr>
+                </pic:pic>
+              </a:graphicData>
+            </a:graphic>
+          </wp:inline>
+        </w:drawing>
+      </w:r>
+    </w:p>
+    <w:p>
+      <w:pPr>
+        <w:rPr>
+          <w:lang w:val="en-US"/>
+        </w:rPr>
+      </w:pPr>
+    </w:p>
+    <w:p>
+      <w:pPr>
+        <w:pStyle w:val="ListParagraph"/>
+        <w:numPr>
+          <w:ilvl w:val="0"/>
+          <w:numId w:val="1"/>
+        </w:numPr>
+        <w:rPr>
+          <w:lang w:val="en-US"/>
+        </w:rPr>
+      </w:pPr>
+      <w:r>
+        <w:rPr>
+          <w:lang w:val="en-US"/>
+        </w:rPr>
+        <w:lastRenderedPageBreak/>
+        <w:t xml:space="preserve">Create </w:t>
+      </w:r>
+      <w:r>
+        <w:rPr>
+          <w:b/>
+          <w:bCs/>
+          <w:lang w:val="en-US"/>
+        </w:rPr>
+        <w:t>pipeline</w:t>
+      </w:r>
+      <w:r>
+        <w:rPr>
+          <w:lang w:val="en-US"/>
+        </w:rPr>
+        <w:t xml:space="preserve"> from </w:t>
+      </w:r>
+      <w:r>
+        <w:rPr>
+          <w:b/>
+          <w:bCs/>
+          <w:lang w:val="en-US"/>
+        </w:rPr>
+        <w:t>src/mlproject</w:t>
+      </w:r>
+      <w:r>
+        <w:rPr>
+          <w:lang w:val="en-US"/>
+        </w:rPr>
+        <w:t xml:space="preserve"> inside it </w:t>
+      </w:r>
+      <w:r>
+        <w:rPr>
+          <w:b/>
+          <w:bCs/>
+          <w:lang w:val="en-US"/>
+        </w:rPr>
+        <w:t>config/configuration.py</w:t>
+      </w:r>
+      <w:r>
+        <w:rPr>
+          <w:lang w:val="en-US"/>
+        </w:rPr>
+        <w:t xml:space="preserve"> and </w:t>
+      </w:r>
+      <w:r>
+        <w:rPr>
+          <w:b/>
+          <w:bCs/>
+          <w:lang w:val="en-US"/>
+        </w:rPr>
+        <w:t>components/data_ingestion.py</w:t>
+      </w:r>
+      <w:r>
+        <w:rPr>
+          <w:b/>
+          <w:bCs/>
+          <w:lang w:val="en-US"/>
+        </w:rPr>
+        <w:t>, file name is stage_01_dataingestion.py</w:t>
+      </w:r>
+    </w:p>
+    <w:p>
+      <w:pPr>
+        <w:rPr>
+          <w:lang w:val="en-US"/>
+        </w:rPr>
+      </w:pPr>
+      <w:r>
+        <w:rPr>
+          <w:noProof/>
+        </w:rPr>
+        <w:drawing>
+          <wp:inline distT="0" distB="0" distL="0" distR="0" wp14:anchorId="483A295D" wp14:editId="7765EC38">
+            <wp:extent cx="6600825" cy="4429125"/>
+            <wp:effectExtent l="0" t="0" r="9525" b="9525"/>
+            <wp:docPr id="10" name="Picture 10"/>
+            <wp:cNvGraphicFramePr>
+              <a:graphicFrameLocks xmlns:a="http://schemas.openxmlformats.org/drawingml/2006/main" noChangeAspect="1"/>
+            </wp:cNvGraphicFramePr>
+            <a:graphic xmlns:a="http://schemas.openxmlformats.org/drawingml/2006/main">
+              <a:graphicData uri="http://schemas.openxmlformats.org/drawingml/2006/picture">
+                <pic:pic xmlns:pic="http://schemas.openxmlformats.org/drawingml/2006/picture">
+                  <pic:nvPicPr>
+                    <pic:cNvPr id="1" name=""/>
+                    <pic:cNvPicPr/>
+                  </pic:nvPicPr>
+                  <pic:blipFill>
+                    <a:blip r:embed="rId13"/>
+                    <a:stretch>
+                      <a:fillRect/>
+                    </a:stretch>
+                  </pic:blipFill>
+                  <pic:spPr>
+                    <a:xfrm>
+                      <a:off x="0" y="0"/>
+                      <a:ext cx="6600825" cy="4429125"/>
+                    </a:xfrm>
+                    <a:prstGeom prst="rect">
+                      <a:avLst/>
+                    </a:prstGeom>
+                  </pic:spPr>
+                </pic:pic>
+              </a:graphicData>
+            </a:graphic>
+          </wp:inline>
+        </w:drawing>
+      </w:r>
+    </w:p>
+    <w:p>
+      <w:pPr>
+        <w:pStyle w:val="ListParagraph"/>
+        <w:numPr>
+          <w:ilvl w:val="0"/>
+          <w:numId w:val="1"/>
+        </w:numPr>
+        <w:rPr>
+          <w:lang w:val="en-US"/>
+        </w:rPr>
+      </w:pPr>
+      <w:r>
+        <w:rPr>
+          <w:lang w:val="en-US"/>
+        </w:rPr>
+        <w:t>Now move to main.py and run from terminal after inserting these codes.</w:t>
+      </w:r>
+    </w:p>
+    <w:p>
+      <w:pPr>
+        <w:rPr>
+          <w:lang w:val="en-US"/>
+        </w:rPr>
+      </w:pPr>
+      <w:r>
+        <w:rPr>
+          <w:noProof/>
+        </w:rPr>
+        <w:drawing>
+          <wp:inline distT="0" distB="0" distL="0" distR="0" wp14:anchorId="3923BB69" wp14:editId="4A912829">
+            <wp:extent cx="6629400" cy="3505200"/>
+            <wp:effectExtent l="0" t="0" r="0" b="0"/>
+            <wp:docPr id="11" name="Picture 11"/>
+            <wp:cNvGraphicFramePr>
+              <a:graphicFrameLocks xmlns:a="http://schemas.openxmlformats.org/drawingml/2006/main" noChangeAspect="1"/>
+            </wp:cNvGraphicFramePr>
+            <a:graphic xmlns:a="http://schemas.openxmlformats.org/drawingml/2006/main">
+              <a:graphicData uri="http://schemas.openxmlformats.org/drawingml/2006/picture">
+                <pic:pic xmlns:pic="http://schemas.openxmlformats.org/drawingml/2006/picture">
+                  <pic:nvPicPr>
+                    <pic:cNvPr id="1" name=""/>
+                    <pic:cNvPicPr/>
+                  </pic:nvPicPr>
+                  <pic:blipFill>
+                    <a:blip r:embed="rId14"/>
+                    <a:stretch>
+                      <a:fillRect/>
+                    </a:stretch>
+                  </pic:blipFill>
+                  <pic:spPr>
+                    <a:xfrm>
+                      <a:off x="0" y="0"/>
+                      <a:ext cx="6629400" cy="3505200"/>
+                    </a:xfrm>
+                    <a:prstGeom prst="rect">
+                      <a:avLst/>
+                    </a:prstGeom>
+                  </pic:spPr>
+                </pic:pic>
+              </a:graphicData>
+            </a:graphic>
+          </wp:inline>
+        </w:drawing>
+      </w:r>
+    </w:p>
+    <w:p>
+      <w:pPr>
+        <w:ind w:left="360"/>
+        <w:rPr>
+          <w:lang w:val="en-US"/>
+        </w:rPr>
+      </w:pPr>
+    </w:p>
+    <w:p>
+      <w:pPr>
+        <w:rPr>
+          <w:lang w:val="en-US"/>
+        </w:rPr>
+      </w:pPr>
+    </w:p>
+    <w:p>
+      <w:pPr>
+        <w:rPr>
+          <w:lang w:val="en-US"/>
+        </w:rPr>
+      </w:pPr>
     </w:p>
     <w:p>
       <w:pPr>
@@ -781,6 +1929,192 @@
     </w:sectPr>
   </w:body>
 </w:document>
+</file>
+
+<file path=word/numbering.xml><?xml version="1.0" encoding="utf-8"?>
+<w:numbering xmlns:wpc="http://schemas.microsoft.com/office/word/2010/wordprocessingCanvas" xmlns:cx="http://schemas.microsoft.com/office/drawing/2014/chartex" xmlns:cx1="http://schemas.microsoft.com/office/drawing/2015/9/8/chartex" xmlns:cx2="http://schemas.microsoft.com/office/drawing/2015/10/21/chartex" xmlns:cx3="http://schemas.microsoft.com/office/drawing/2016/5/9/chartex" xmlns:cx4="http://schemas.microsoft.com/office/drawing/2016/5/10/chartex" xmlns:cx5="http://schemas.microsoft.com/office/drawing/2016/5/11/chartex" xmlns:cx6="http://schemas.microsoft.com/office/drawing/2016/5/12/chartex" xmlns:cx7="http://schemas.microsoft.com/office/drawing/2016/5/13/chartex" xmlns:cx8="http://schemas.microsoft.com/office/drawing/2016/5/14/chartex" xmlns:mc="http://schemas.openxmlformats.org/markup-compatibility/2006" xmlns:aink="http://schemas.microsoft.com/office/drawing/2016/ink" xmlns:am3d="http://schemas.microsoft.com/office/drawing/2017/model3d" xmlns:o="urn:schemas-microsoft-com:office:office" xmlns:r="http://schemas.openxmlformats.org/officeDocument/2006/relationships" xmlns:m="http://schemas.openxmlformats.org/officeDocument/2006/math" xmlns:v="urn:schemas-microsoft-com:vml" xmlns:wp14="http://schemas.microsoft.com/office/word/2010/wordprocessingDrawing" xmlns:wp="http://schemas.openxmlformats.org/drawingml/2006/wordprocessingDrawing" xmlns:w10="urn:schemas-microsoft-com:office:word" xmlns:w="http://schemas.openxmlformats.org/wordprocessingml/2006/main" xmlns:w14="http://schemas.microsoft.com/office/word/2010/wordml" xmlns:w15="http://schemas.microsoft.com/office/word/2012/wordml" xmlns:w16cex="http://schemas.microsoft.com/office/word/2018/wordml/cex" xmlns:w16cid="http://schemas.microsoft.com/office/word/2016/wordml/cid" xmlns:w16="http://schemas.microsoft.com/office/word/2018/wordml" xmlns:w16sdtdh="http://schemas.microsoft.com/office/word/2020/wordml/sdtdatahash" xmlns:w16se="http://schemas.microsoft.com/office/word/2015/wordml/symex" xmlns:wpg="http://schemas.microsoft.com/office/word/2010/wordprocessingGroup" xmlns:wpi="http://schemas.microsoft.com/office/word/2010/wordprocessingInk" xmlns:wne="http://schemas.microsoft.com/office/word/2006/wordml" xmlns:wps="http://schemas.microsoft.com/office/word/2010/wordprocessingShape" mc:Ignorable="w14 w15 w16se w16cid w16 w16cex w16sdtdh wp14">
+  <w:abstractNum w:abstractNumId="0" w15:restartNumberingAfterBreak="0">
+    <w:nsid w:val="47FC6108"/>
+    <w:multiLevelType w:val="hybridMultilevel"/>
+    <w:tmpl w:val="6A942376"/>
+    <w:lvl w:ilvl="0" w:tplc="40090017">
+      <w:start w:val="1"/>
+      <w:numFmt w:val="lowerLetter"/>
+      <w:lvlText w:val="%1)"/>
+      <w:lvlJc w:val="left"/>
+      <w:pPr>
+        <w:ind w:left="720" w:hanging="360"/>
+      </w:pPr>
+      <w:rPr>
+        <w:rFonts w:hint="default"/>
+      </w:rPr>
+    </w:lvl>
+    <w:lvl w:ilvl="1" w:tplc="40090019" w:tentative="1">
+      <w:start w:val="1"/>
+      <w:numFmt w:val="lowerLetter"/>
+      <w:lvlText w:val="%2."/>
+      <w:lvlJc w:val="left"/>
+      <w:pPr>
+        <w:ind w:left="1440" w:hanging="360"/>
+      </w:pPr>
+    </w:lvl>
+    <w:lvl w:ilvl="2" w:tplc="4009001B" w:tentative="1">
+      <w:start w:val="1"/>
+      <w:numFmt w:val="lowerRoman"/>
+      <w:lvlText w:val="%3."/>
+      <w:lvlJc w:val="right"/>
+      <w:pPr>
+        <w:ind w:left="2160" w:hanging="180"/>
+      </w:pPr>
+    </w:lvl>
+    <w:lvl w:ilvl="3" w:tplc="4009000F" w:tentative="1">
+      <w:start w:val="1"/>
+      <w:numFmt w:val="decimal"/>
+      <w:lvlText w:val="%4."/>
+      <w:lvlJc w:val="left"/>
+      <w:pPr>
+        <w:ind w:left="2880" w:hanging="360"/>
+      </w:pPr>
+    </w:lvl>
+    <w:lvl w:ilvl="4" w:tplc="40090019" w:tentative="1">
+      <w:start w:val="1"/>
+      <w:numFmt w:val="lowerLetter"/>
+      <w:lvlText w:val="%5."/>
+      <w:lvlJc w:val="left"/>
+      <w:pPr>
+        <w:ind w:left="3600" w:hanging="360"/>
+      </w:pPr>
+    </w:lvl>
+    <w:lvl w:ilvl="5" w:tplc="4009001B" w:tentative="1">
+      <w:start w:val="1"/>
+      <w:numFmt w:val="lowerRoman"/>
+      <w:lvlText w:val="%6."/>
+      <w:lvlJc w:val="right"/>
+      <w:pPr>
+        <w:ind w:left="4320" w:hanging="180"/>
+      </w:pPr>
+    </w:lvl>
+    <w:lvl w:ilvl="6" w:tplc="4009000F" w:tentative="1">
+      <w:start w:val="1"/>
+      <w:numFmt w:val="decimal"/>
+      <w:lvlText w:val="%7."/>
+      <w:lvlJc w:val="left"/>
+      <w:pPr>
+        <w:ind w:left="5040" w:hanging="360"/>
+      </w:pPr>
+    </w:lvl>
+    <w:lvl w:ilvl="7" w:tplc="40090019" w:tentative="1">
+      <w:start w:val="1"/>
+      <w:numFmt w:val="lowerLetter"/>
+      <w:lvlText w:val="%8."/>
+      <w:lvlJc w:val="left"/>
+      <w:pPr>
+        <w:ind w:left="5760" w:hanging="360"/>
+      </w:pPr>
+    </w:lvl>
+    <w:lvl w:ilvl="8" w:tplc="4009001B" w:tentative="1">
+      <w:start w:val="1"/>
+      <w:numFmt w:val="lowerRoman"/>
+      <w:lvlText w:val="%9."/>
+      <w:lvlJc w:val="right"/>
+      <w:pPr>
+        <w:ind w:left="6480" w:hanging="180"/>
+      </w:pPr>
+    </w:lvl>
+  </w:abstractNum>
+  <w:abstractNum w:abstractNumId="1" w15:restartNumberingAfterBreak="0">
+    <w:nsid w:val="5FBE3ED0"/>
+    <w:multiLevelType w:val="hybridMultilevel"/>
+    <w:tmpl w:val="DF324638"/>
+    <w:lvl w:ilvl="0" w:tplc="40090017">
+      <w:start w:val="1"/>
+      <w:numFmt w:val="lowerLetter"/>
+      <w:lvlText w:val="%1)"/>
+      <w:lvlJc w:val="left"/>
+      <w:pPr>
+        <w:ind w:left="720" w:hanging="360"/>
+      </w:pPr>
+    </w:lvl>
+    <w:lvl w:ilvl="1" w:tplc="40090019" w:tentative="1">
+      <w:start w:val="1"/>
+      <w:numFmt w:val="lowerLetter"/>
+      <w:lvlText w:val="%2."/>
+      <w:lvlJc w:val="left"/>
+      <w:pPr>
+        <w:ind w:left="1440" w:hanging="360"/>
+      </w:pPr>
+    </w:lvl>
+    <w:lvl w:ilvl="2" w:tplc="4009001B" w:tentative="1">
+      <w:start w:val="1"/>
+      <w:numFmt w:val="lowerRoman"/>
+      <w:lvlText w:val="%3."/>
+      <w:lvlJc w:val="right"/>
+      <w:pPr>
+        <w:ind w:left="2160" w:hanging="180"/>
+      </w:pPr>
+    </w:lvl>
+    <w:lvl w:ilvl="3" w:tplc="4009000F" w:tentative="1">
+      <w:start w:val="1"/>
+      <w:numFmt w:val="decimal"/>
+      <w:lvlText w:val="%4."/>
+      <w:lvlJc w:val="left"/>
+      <w:pPr>
+        <w:ind w:left="2880" w:hanging="360"/>
+      </w:pPr>
+    </w:lvl>
+    <w:lvl w:ilvl="4" w:tplc="40090019" w:tentative="1">
+      <w:start w:val="1"/>
+      <w:numFmt w:val="lowerLetter"/>
+      <w:lvlText w:val="%5."/>
+      <w:lvlJc w:val="left"/>
+      <w:pPr>
+        <w:ind w:left="3600" w:hanging="360"/>
+      </w:pPr>
+    </w:lvl>
+    <w:lvl w:ilvl="5" w:tplc="4009001B" w:tentative="1">
+      <w:start w:val="1"/>
+      <w:numFmt w:val="lowerRoman"/>
+      <w:lvlText w:val="%6."/>
+      <w:lvlJc w:val="right"/>
+      <w:pPr>
+        <w:ind w:left="4320" w:hanging="180"/>
+      </w:pPr>
+    </w:lvl>
+    <w:lvl w:ilvl="6" w:tplc="4009000F" w:tentative="1">
+      <w:start w:val="1"/>
+      <w:numFmt w:val="decimal"/>
+      <w:lvlText w:val="%7."/>
+      <w:lvlJc w:val="left"/>
+      <w:pPr>
+        <w:ind w:left="5040" w:hanging="360"/>
+      </w:pPr>
+    </w:lvl>
+    <w:lvl w:ilvl="7" w:tplc="40090019" w:tentative="1">
+      <w:start w:val="1"/>
+      <w:numFmt w:val="lowerLetter"/>
+      <w:lvlText w:val="%8."/>
+      <w:lvlJc w:val="left"/>
+      <w:pPr>
+        <w:ind w:left="5760" w:hanging="360"/>
+      </w:pPr>
+    </w:lvl>
+    <w:lvl w:ilvl="8" w:tplc="4009001B" w:tentative="1">
+      <w:start w:val="1"/>
+      <w:numFmt w:val="lowerRoman"/>
+      <w:lvlText w:val="%9."/>
+      <w:lvlJc w:val="right"/>
+      <w:pPr>
+        <w:ind w:left="6480" w:hanging="180"/>
+      </w:pPr>
+    </w:lvl>
+  </w:abstractNum>
+  <w:num w:numId="1">
+    <w:abstractNumId w:val="0"/>
+  </w:num>
+  <w:num w:numId="2">
+    <w:abstractNumId w:val="1"/>
+  </w:num>
+</w:numbering>
 </file>
 
 <file path=word/styles.xml><?xml version="1.0" encoding="utf-8"?>

</xml_diff>